<commit_message>
added to master plan document
</commit_message>
<xml_diff>
--- a/Master Plan.docx
+++ b/Master Plan.docx
@@ -461,8 +461,14 @@
     <w:p>
       <w:pPr>
         <w:pStyle w:val="NoteLevel1"/>
-      </w:pPr>
-      <w:r>
+        <w:rPr>
+          <w:highlight w:val="magenta"/>
+        </w:rPr>
+      </w:pPr>
+      <w:r>
+        <w:rPr>
+          <w:highlight w:val="magenta"/>
+        </w:rPr>
         <w:t>Installed low-flow faucets and/or toilets</w:t>
       </w:r>
     </w:p>
@@ -491,12 +497,27 @@
     <w:p>
       <w:pPr>
         <w:pStyle w:val="NoteLevel1"/>
-      </w:pPr>
-      <w:r>
+        <w:rPr>
+          <w:highlight w:val="magenta"/>
+        </w:rPr>
+      </w:pPr>
+      <w:r>
+        <w:rPr>
+          <w:highlight w:val="magenta"/>
+        </w:rPr>
         <w:t>Line dry my laundry whenever possible</w:t>
       </w:r>
       <w:r>
-        <w:t xml:space="preserve"> – (avoid bc chemicals)</w:t>
+        <w:rPr>
+          <w:highlight w:val="magenta"/>
+        </w:rPr>
+        <w:t xml:space="preserve"> </w:t>
+      </w:r>
+      <w:r>
+        <w:rPr>
+          <w:highlight w:val="magenta"/>
+        </w:rPr>
+        <w:t>- contrast with car washing</w:t>
       </w:r>
     </w:p>
     <w:p>
@@ -1133,6 +1154,69 @@
       </w:pPr>
       <w:r>
         <w:t xml:space="preserve">10. </w:t>
+      </w:r>
+      <w:r>
+        <w:t>When it comes to chores around the house, how can you help make sure what’s clean for your home is also clean for the environment?</w:t>
+      </w:r>
+    </w:p>
+    <w:p>
+      <w:pPr>
+        <w:pStyle w:val="NoteLevel1"/>
+      </w:pPr>
+      <w:r>
+        <w:t>Correct: Avoid washing your car at home because it is not the best use of resources.</w:t>
+      </w:r>
+    </w:p>
+    <w:p>
+      <w:pPr>
+        <w:pStyle w:val="NoteLevel1"/>
+      </w:pPr>
+      <w:r>
+        <w:t>Incorrect: Avoid line-drying your laundry in the yard because it can introduce chemicals from the detergent into the environment.</w:t>
+      </w:r>
+    </w:p>
+    <w:p>
+      <w:pPr>
+        <w:pStyle w:val="NoteLevel1"/>
+      </w:pPr>
+      <w:r>
+        <w:t xml:space="preserve">&gt; </w:t>
+      </w:r>
+      <w:r>
+        <w:t>Line-dryin</w:t>
+      </w:r>
+      <w:r>
+        <w:t>g</w:t>
+      </w:r>
+      <w:r>
+        <w:t xml:space="preserve"> laundry is a great way to take advantage of natural renewable resources like wind and solar power, and it poses no threat to the environment. W</w:t>
+      </w:r>
+      <w:r>
+        <w:t>ashing your car in the driveway</w:t>
+      </w:r>
+      <w:r>
+        <w:t xml:space="preserve">, though, </w:t>
+      </w:r>
+      <w:r>
+        <w:t>can wash</w:t>
+      </w:r>
+      <w:r>
+        <w:t xml:space="preserve"> harmful </w:t>
+      </w:r>
+      <w:r>
+        <w:t>chemicals</w:t>
+      </w:r>
+      <w:r>
+        <w:t xml:space="preserve"> </w:t>
+      </w:r>
+      <w:r>
+        <w:t>right down the stormdrain</w:t>
+      </w:r>
+      <w:r>
+        <w:t xml:space="preserve"> and into our waterways. Instead, many local carwashes </w:t>
+      </w:r>
+      <w:r>
+        <w:t>use filtration and recycled water systems to help with this problem.</w:t>
       </w:r>
     </w:p>
     <w:p>
@@ -1469,7 +1553,7 @@
         </w:rPr>
         <w:pict>
           <v:shape id="_x0000_s1030" type="#_x0000_t75" style="position:absolute;left:0;text-align:left;margin-left:-36pt;margin-top:.5pt;width:18pt;height:18pt;z-index:251661312">
-            <v:imagedata r:id="rId12" o:title="NotesFlag 1" chromakey="white"/>
+            <v:imagedata r:id="rId12" o:title="NotesFlag 4" chromakey="white"/>
             <o:lock v:ext="edit" rotation="t" position="t" verticies="t"/>
             <w10:anchorlock/>
           </v:shape>
@@ -1507,7 +1591,7 @@
         </w:rPr>
         <w:pict>
           <v:shape id="_x0000_s1031" type="#_x0000_t75" style="position:absolute;left:0;text-align:left;margin-left:-36pt;margin-top:.5pt;width:18pt;height:18pt;z-index:251662336">
-            <v:imagedata r:id="rId13" o:title="NotesFlag 1" chromakey="white"/>
+            <v:imagedata r:id="rId13" o:title="NotesFlag 4" chromakey="white"/>
             <o:lock v:ext="edit" rotation="t" position="t" verticies="t"/>
             <w10:anchorlock/>
           </v:shape>

</xml_diff>

<commit_message>
updated readme and document information
</commit_message>
<xml_diff>
--- a/Master Plan.docx
+++ b/Master Plan.docx
@@ -618,21 +618,18 @@
         <w:pStyle w:val="NoteLevel1"/>
       </w:pPr>
       <w:r>
-        <w:t>Correct: Feed the ducks and geese so they’ll come back and visit all season.</w:t>
-      </w:r>
-    </w:p>
-    <w:p>
-      <w:pPr>
-        <w:pStyle w:val="NoteLevel1"/>
-      </w:pPr>
-      <w:r>
-        <w:t>Incorrect: Create a backyard</w:t>
-      </w:r>
-      <w:r>
-        <w:t xml:space="preserve"> habitat </w:t>
-      </w:r>
-      <w:r>
-        <w:t>for wildlife with their favorite wildlife and plants.</w:t>
+        <w:t>Correct: Create a backyard habitat for wildlife with their favorite wildlife and plants.</w:t>
+      </w:r>
+    </w:p>
+    <w:p>
+      <w:pPr>
+        <w:pStyle w:val="NoteLevel1"/>
+      </w:pPr>
+      <w:r>
+        <w:t>Inc</w:t>
+      </w:r>
+      <w:r>
+        <w:t>orrect: Feed the ducks and geese so they’ll come back and visit all season.</w:t>
       </w:r>
     </w:p>
     <w:p>
@@ -1629,7 +1626,7 @@
         </w:rPr>
         <w:pict>
           <v:shape id="_x0000_s1032" type="#_x0000_t75" style="position:absolute;left:0;text-align:left;margin-left:-36pt;margin-top:.5pt;width:18pt;height:18pt;z-index:251663360">
-            <v:imagedata r:id="rId14" o:title="NotesFlag 1" chromakey="white"/>
+            <v:imagedata r:id="rId14" o:title="NotesFlag 4" chromakey="white"/>
             <o:lock v:ext="edit" rotation="t" position="t" verticies="t"/>
             <w10:anchorlock/>
           </v:shape>
@@ -1667,7 +1664,7 @@
         </w:rPr>
         <w:pict>
           <v:shape id="_x0000_s1033" type="#_x0000_t75" style="position:absolute;left:0;text-align:left;margin-left:-36pt;margin-top:.5pt;width:18pt;height:18pt;z-index:251664384">
-            <v:imagedata r:id="rId15" o:title="NotesFlag 1" chromakey="white"/>
+            <v:imagedata r:id="rId15" o:title="NotesFlag 4" chromakey="white"/>
             <o:lock v:ext="edit" rotation="t" position="t" verticies="t"/>
             <w10:anchorlock/>
           </v:shape>
@@ -1721,18 +1718,30 @@
         <w:rPr>
           <w:b/>
         </w:rPr>
-        <w:t>add more questions, additional features/effects</w:t>
-      </w:r>
-    </w:p>
-    <w:p>
-      <w:pPr>
-        <w:pStyle w:val="NoteLevel1"/>
-        <w:rPr>
-          <w:b/>
-        </w:rPr>
-      </w:pPr>
-      <w:r>
-        <w:t>complete Tuesday night, if MVP has been achieved</w:t>
+        <w:t>additional</w:t>
+      </w:r>
+      <w:r>
+        <w:rPr>
+          <w:b/>
+        </w:rPr>
+        <w:t xml:space="preserve"> features/effects</w:t>
+      </w:r>
+    </w:p>
+    <w:p>
+      <w:pPr>
+        <w:pStyle w:val="NoteLevel1"/>
+        <w:rPr>
+          <w:b/>
+        </w:rPr>
+      </w:pPr>
+      <w:r>
+        <w:t xml:space="preserve">complete </w:t>
+      </w:r>
+      <w:r>
+        <w:t>Wednesday</w:t>
+      </w:r>
+      <w:r>
+        <w:t>, if MVP has been achieved</w:t>
       </w:r>
     </w:p>
     <w:p>

</xml_diff>